<commit_message>
Testing With Jest Challenge Files
</commit_message>
<xml_diff>
--- a/testing/React Testing with Jest Tutor Guide.docx
+++ b/testing/React Testing with Jest Tutor Guide.docx
@@ -1,6 +1,6 @@
 
 <file path=word/document.xml><?xml version="1.0" encoding="utf-8"?>
-<w:document xmlns:wpc="http://schemas.microsoft.com/office/word/2010/wordprocessingCanvas" xmlns:cx="http://schemas.microsoft.com/office/drawing/2014/chartex" xmlns:cx1="http://schemas.microsoft.com/office/drawing/2015/9/8/chartex" xmlns:cx2="http://schemas.microsoft.com/office/drawing/2015/10/21/chartex" xmlns:cx3="http://schemas.microsoft.com/office/drawing/2016/5/9/chartex" xmlns:cx4="http://schemas.microsoft.com/office/drawing/2016/5/10/chartex" xmlns:cx5="http://schemas.microsoft.com/office/drawing/2016/5/11/chartex" xmlns:cx6="http://schemas.microsoft.com/office/drawing/2016/5/12/chartex" xmlns:cx7="http://schemas.microsoft.com/office/drawing/2016/5/13/chartex" xmlns:cx8="http://schemas.microsoft.com/office/drawing/2016/5/14/chartex" xmlns:mc="http://schemas.openxmlformats.org/markup-compatibility/2006" xmlns:aink="http://schemas.microsoft.com/office/drawing/2016/ink" xmlns:am3d="http://schemas.microsoft.com/office/drawing/2017/model3d" xmlns:o="urn:schemas-microsoft-com:office:office" xmlns:oel="http://schemas.microsoft.com/office/2019/extlst" xmlns:r="http://schemas.openxmlformats.org/officeDocument/2006/relationships" xmlns:m="http://schemas.openxmlformats.org/officeDocument/2006/math" xmlns:v="urn:schemas-microsoft-com:vml" xmlns:wp14="http://schemas.microsoft.com/office/word/2010/wordprocessingDrawing" xmlns:wp="http://schemas.openxmlformats.org/drawingml/2006/wordprocessingDrawing" xmlns:w10="urn:schemas-microsoft-com:office:word" xmlns:w="http://schemas.openxmlformats.org/wordprocessingml/2006/main" xmlns:w14="http://schemas.microsoft.com/office/word/2010/wordml" xmlns:w15="http://schemas.microsoft.com/office/word/2012/wordml" xmlns:w16cex="http://schemas.microsoft.com/office/word/2018/wordml/cex" xmlns:w16cid="http://schemas.microsoft.com/office/word/2016/wordml/cid" xmlns:w16="http://schemas.microsoft.com/office/word/2018/wordml" xmlns:w16sdtdh="http://schemas.microsoft.com/office/word/2020/wordml/sdtdatahash" xmlns:w16se="http://schemas.microsoft.com/office/word/2015/wordml/symex" xmlns:wpg="http://schemas.microsoft.com/office/word/2010/wordprocessingGroup" xmlns:wpi="http://schemas.microsoft.com/office/word/2010/wordprocessingInk" xmlns:wne="http://schemas.microsoft.com/office/word/2006/wordml" xmlns:wps="http://schemas.microsoft.com/office/word/2010/wordprocessingShape" mc:Ignorable="w14 w15 w16se w16cid w16 w16cex w16sdtdh wp14">
+<w:document xmlns:wpc="http://schemas.microsoft.com/office/word/2010/wordprocessingCanvas" xmlns:cx="http://schemas.microsoft.com/office/drawing/2014/chartex" xmlns:cx1="http://schemas.microsoft.com/office/drawing/2015/9/8/chartex" xmlns:cx2="http://schemas.microsoft.com/office/drawing/2015/10/21/chartex" xmlns:cx3="http://schemas.microsoft.com/office/drawing/2016/5/9/chartex" xmlns:cx4="http://schemas.microsoft.com/office/drawing/2016/5/10/chartex" xmlns:cx5="http://schemas.microsoft.com/office/drawing/2016/5/11/chartex" xmlns:cx6="http://schemas.microsoft.com/office/drawing/2016/5/12/chartex" xmlns:cx7="http://schemas.microsoft.com/office/drawing/2016/5/13/chartex" xmlns:cx8="http://schemas.microsoft.com/office/drawing/2016/5/14/chartex" xmlns:mc="http://schemas.openxmlformats.org/markup-compatibility/2006" xmlns:aink="http://schemas.microsoft.com/office/drawing/2016/ink" xmlns:am3d="http://schemas.microsoft.com/office/drawing/2017/model3d" xmlns:o="urn:schemas-microsoft-com:office:office" xmlns:oel="http://schemas.microsoft.com/office/2019/extlst" xmlns:r="http://schemas.openxmlformats.org/officeDocument/2006/relationships" xmlns:m="http://schemas.openxmlformats.org/officeDocument/2006/math" xmlns:v="urn:schemas-microsoft-com:vml" xmlns:wp14="http://schemas.microsoft.com/office/word/2010/wordprocessingDrawing" xmlns:wp="http://schemas.openxmlformats.org/drawingml/2006/wordprocessingDrawing" xmlns:w10="urn:schemas-microsoft-com:office:word" xmlns:w="http://schemas.openxmlformats.org/wordprocessingml/2006/main" xmlns:w14="http://schemas.microsoft.com/office/word/2010/wordml" xmlns:w15="http://schemas.microsoft.com/office/word/2012/wordml" xmlns:w16cex="http://schemas.microsoft.com/office/word/2018/wordml/cex" xmlns:w16cid="http://schemas.microsoft.com/office/word/2016/wordml/cid" xmlns:w16="http://schemas.microsoft.com/office/word/2018/wordml" xmlns:w16du="http://schemas.microsoft.com/office/word/2023/wordml/word16du" xmlns:w16sdtdh="http://schemas.microsoft.com/office/word/2020/wordml/sdtdatahash" xmlns:w16se="http://schemas.microsoft.com/office/word/2015/wordml/symex" xmlns:wpg="http://schemas.microsoft.com/office/word/2010/wordprocessingGroup" xmlns:wpi="http://schemas.microsoft.com/office/word/2010/wordprocessingInk" xmlns:wne="http://schemas.microsoft.com/office/word/2006/wordml" xmlns:wps="http://schemas.microsoft.com/office/word/2010/wordprocessingShape" mc:Ignorable="w14 w15 w16se w16cid w16 w16cex w16sdtdh w16du wp14">
   <w:body>
     <w:p>
       <w:pPr>
@@ -1724,19 +1724,7 @@
         <w:rPr>
           <w:rFonts w:asciiTheme="minorHAnsi" w:hAnsiTheme="minorHAnsi"/>
         </w:rPr>
-        <w:t>Explain mocking to isolate components by simulating behavio</w:t>
-      </w:r>
-      <w:r>
-        <w:rPr>
-          <w:rFonts w:asciiTheme="minorHAnsi" w:hAnsiTheme="minorHAnsi"/>
-        </w:rPr>
-        <w:t>u</w:t>
-      </w:r>
-      <w:r>
-        <w:rPr>
-          <w:rFonts w:asciiTheme="minorHAnsi" w:hAnsiTheme="minorHAnsi"/>
-        </w:rPr>
-        <w:t>r of dependencies.</w:t>
+        <w:t>Explain mocking to isolate components by simulating behaviour of dependencies.</w:t>
       </w:r>
     </w:p>
     <w:p>
@@ -1863,19 +1851,7 @@
         <w:rPr>
           <w:rFonts w:asciiTheme="minorHAnsi" w:hAnsiTheme="minorHAnsi"/>
         </w:rPr>
-        <w:t>Emphasize the specific focus on React component logic and behavio</w:t>
-      </w:r>
-      <w:r>
-        <w:rPr>
-          <w:rFonts w:asciiTheme="minorHAnsi" w:hAnsiTheme="minorHAnsi"/>
-        </w:rPr>
-        <w:t>u</w:t>
-      </w:r>
-      <w:r>
-        <w:rPr>
-          <w:rFonts w:asciiTheme="minorHAnsi" w:hAnsiTheme="minorHAnsi"/>
-        </w:rPr>
-        <w:t>r.</w:t>
+        <w:t>Emphasize the specific focus on React component logic and behaviour.</w:t>
       </w:r>
     </w:p>
     <w:p>
@@ -2044,7 +2020,14 @@
         <w:rPr>
           <w:rFonts w:asciiTheme="minorHAnsi" w:hAnsiTheme="minorHAnsi"/>
         </w:rPr>
-        <w:t>Create a Babel configuration file .</w:t>
+        <w:t xml:space="preserve">Create a Babel configuration </w:t>
+      </w:r>
+      <w:proofErr w:type="gramStart"/>
+      <w:r>
+        <w:rPr>
+          <w:rFonts w:asciiTheme="minorHAnsi" w:hAnsiTheme="minorHAnsi"/>
+        </w:rPr>
+        <w:t>file .</w:t>
       </w:r>
       <w:proofErr w:type="spellStart"/>
       <w:r>
@@ -2054,6 +2037,7 @@
         <w:t>babelrc</w:t>
       </w:r>
       <w:proofErr w:type="spellEnd"/>
+      <w:proofErr w:type="gramEnd"/>
       <w:r>
         <w:rPr>
           <w:rFonts w:asciiTheme="minorHAnsi" w:hAnsiTheme="minorHAnsi"/>
@@ -2179,6 +2163,7 @@
         <w:t xml:space="preserve">Modify the scripts section of your </w:t>
       </w:r>
       <w:proofErr w:type="spellStart"/>
+      <w:proofErr w:type="gramStart"/>
       <w:r>
         <w:rPr>
           <w:rFonts w:asciiTheme="minorHAnsi" w:hAnsiTheme="minorHAnsi"/>
@@ -2186,6 +2171,7 @@
         <w:t>package.json</w:t>
       </w:r>
       <w:proofErr w:type="spellEnd"/>
+      <w:proofErr w:type="gramEnd"/>
       <w:r>
         <w:rPr>
           <w:rFonts w:asciiTheme="minorHAnsi" w:hAnsiTheme="minorHAnsi"/>
@@ -2512,6 +2498,7 @@
         </w:rPr>
         <w:t xml:space="preserve">Detail how </w:t>
       </w:r>
+      <w:proofErr w:type="gramStart"/>
       <w:r>
         <w:rPr>
           <w:rStyle w:val="HTMLCode"/>
@@ -2521,6 +2508,7 @@
         </w:rPr>
         <w:t>describe</w:t>
       </w:r>
+      <w:proofErr w:type="gramEnd"/>
       <w:r>
         <w:rPr>
           <w:rFonts w:asciiTheme="minorHAnsi" w:hAnsiTheme="minorHAnsi"/>
@@ -2544,7 +2532,14 @@
           <w:rFonts w:asciiTheme="minorHAnsi" w:hAnsiTheme="minorHAnsi"/>
         </w:rPr>
         <w:lastRenderedPageBreak/>
-        <w:t xml:space="preserve">Compare the </w:t>
+        <w:t xml:space="preserve">Compare </w:t>
+      </w:r>
+      <w:proofErr w:type="gramStart"/>
+      <w:r>
+        <w:rPr>
+          <w:rFonts w:asciiTheme="minorHAnsi" w:hAnsiTheme="minorHAnsi"/>
+        </w:rPr>
+        <w:t xml:space="preserve">the </w:t>
       </w:r>
       <w:r>
         <w:rPr>
@@ -2555,6 +2550,7 @@
         </w:rPr>
         <w:t>it</w:t>
       </w:r>
+      <w:proofErr w:type="gramEnd"/>
       <w:r>
         <w:rPr>
           <w:rFonts w:asciiTheme="minorHAnsi" w:hAnsiTheme="minorHAnsi"/>
@@ -2996,19 +2992,7 @@
         <w:rPr>
           <w:rFonts w:asciiTheme="minorHAnsi" w:hAnsiTheme="minorHAnsi"/>
         </w:rPr>
-        <w:t>Hooks: Focus on custom hooks that manage state or side effects. Test hooks for expected behavio</w:t>
-      </w:r>
-      <w:r>
-        <w:rPr>
-          <w:rFonts w:asciiTheme="minorHAnsi" w:hAnsiTheme="minorHAnsi"/>
-        </w:rPr>
-        <w:t>u</w:t>
-      </w:r>
-      <w:r>
-        <w:rPr>
-          <w:rFonts w:asciiTheme="minorHAnsi" w:hAnsiTheme="minorHAnsi"/>
-        </w:rPr>
-        <w:t>r.</w:t>
+        <w:t>Hooks: Focus on custom hooks that manage state or side effects. Test hooks for expected behaviour.</w:t>
       </w:r>
     </w:p>
     <w:p>
@@ -3600,6 +3584,7 @@
         <w:t xml:space="preserve">Discuss the use of </w:t>
       </w:r>
       <w:proofErr w:type="spellStart"/>
+      <w:proofErr w:type="gramStart"/>
       <w:r>
         <w:rPr>
           <w:rStyle w:val="HTMLCode"/>
@@ -3610,6 +3595,7 @@
         <w:t>jest.mock</w:t>
       </w:r>
       <w:proofErr w:type="spellEnd"/>
+      <w:proofErr w:type="gramEnd"/>
       <w:r>
         <w:rPr>
           <w:rFonts w:asciiTheme="minorHAnsi" w:hAnsiTheme="minorHAnsi"/>
@@ -3670,19 +3656,7 @@
         <w:rPr>
           <w:rFonts w:asciiTheme="minorHAnsi" w:hAnsiTheme="minorHAnsi"/>
         </w:rPr>
-        <w:t>Explain the need to test stateful components for expected behavio</w:t>
-      </w:r>
-      <w:r>
-        <w:rPr>
-          <w:rFonts w:asciiTheme="minorHAnsi" w:hAnsiTheme="minorHAnsi"/>
-        </w:rPr>
-        <w:t>u</w:t>
-      </w:r>
-      <w:r>
-        <w:rPr>
-          <w:rFonts w:asciiTheme="minorHAnsi" w:hAnsiTheme="minorHAnsi"/>
-        </w:rPr>
-        <w:t>r upon state changes.</w:t>
+        <w:t>Explain the need to test stateful components for expected behaviour upon state changes.</w:t>
       </w:r>
     </w:p>
     <w:p>
@@ -3877,19 +3851,7 @@
           <w:rFonts w:asciiTheme="minorHAnsi" w:hAnsiTheme="minorHAnsi"/>
         </w:rPr>
         <w:lastRenderedPageBreak/>
-        <w:t>Discuss how to isolate component behavio</w:t>
-      </w:r>
-      <w:r>
-        <w:rPr>
-          <w:rFonts w:asciiTheme="minorHAnsi" w:hAnsiTheme="minorHAnsi"/>
-        </w:rPr>
-        <w:t>u</w:t>
-      </w:r>
-      <w:r>
-        <w:rPr>
-          <w:rFonts w:asciiTheme="minorHAnsi" w:hAnsiTheme="minorHAnsi"/>
-        </w:rPr>
-        <w:t>r by mocking callback functions passed as props.</w:t>
+        <w:t>Discuss how to isolate component behaviour by mocking callback functions passed as props.</w:t>
       </w:r>
     </w:p>
     <w:p>
@@ -3965,7 +3927,14 @@
         <w:rPr>
           <w:rFonts w:asciiTheme="minorHAnsi" w:hAnsiTheme="minorHAnsi"/>
         </w:rPr>
-        <w:t xml:space="preserve">Detail the use of </w:t>
+        <w:t xml:space="preserve">Detail the use </w:t>
+      </w:r>
+      <w:proofErr w:type="gramStart"/>
+      <w:r>
+        <w:rPr>
+          <w:rFonts w:asciiTheme="minorHAnsi" w:hAnsiTheme="minorHAnsi"/>
+        </w:rPr>
+        <w:t xml:space="preserve">of </w:t>
       </w:r>
       <w:r>
         <w:rPr>
@@ -3987,6 +3956,7 @@
         <w:t>toHaveBeenCalled</w:t>
       </w:r>
       <w:proofErr w:type="spellEnd"/>
+      <w:proofErr w:type="gramEnd"/>
       <w:r>
         <w:rPr>
           <w:rFonts w:asciiTheme="minorHAnsi" w:hAnsiTheme="minorHAnsi"/>
@@ -4073,19 +4043,7 @@
         <w:rPr>
           <w:rFonts w:asciiTheme="minorHAnsi" w:hAnsiTheme="minorHAnsi"/>
         </w:rPr>
-        <w:t>Address common issues and strategies for testing asynchronous behavio</w:t>
-      </w:r>
-      <w:r>
-        <w:rPr>
-          <w:rFonts w:asciiTheme="minorHAnsi" w:hAnsiTheme="minorHAnsi"/>
-        </w:rPr>
-        <w:t>u</w:t>
-      </w:r>
-      <w:r>
-        <w:rPr>
-          <w:rFonts w:asciiTheme="minorHAnsi" w:hAnsiTheme="minorHAnsi"/>
-        </w:rPr>
-        <w:t>r.</w:t>
+        <w:t>Address common issues and strategies for testing asynchronous behaviour.</w:t>
       </w:r>
     </w:p>
     <w:p>
@@ -4164,6 +4122,7 @@
         <w:t xml:space="preserve">Demonstrate how to mock HTTP requests using </w:t>
       </w:r>
       <w:proofErr w:type="spellStart"/>
+      <w:proofErr w:type="gramStart"/>
       <w:r>
         <w:rPr>
           <w:rStyle w:val="HTMLCode"/>
@@ -4174,6 +4133,7 @@
         <w:t>jest.mock</w:t>
       </w:r>
       <w:proofErr w:type="spellEnd"/>
+      <w:proofErr w:type="gramEnd"/>
       <w:r>
         <w:rPr>
           <w:rFonts w:asciiTheme="minorHAnsi" w:hAnsiTheme="minorHAnsi"/>
@@ -4409,19 +4369,7 @@
         <w:rPr>
           <w:rFonts w:asciiTheme="minorHAnsi" w:hAnsiTheme="minorHAnsi"/>
         </w:rPr>
-        <w:t>Discuss the importance of context providers in testing routing-related behavio</w:t>
-      </w:r>
-      <w:r>
-        <w:rPr>
-          <w:rFonts w:asciiTheme="minorHAnsi" w:hAnsiTheme="minorHAnsi"/>
-        </w:rPr>
-        <w:t>u</w:t>
-      </w:r>
-      <w:r>
-        <w:rPr>
-          <w:rFonts w:asciiTheme="minorHAnsi" w:hAnsiTheme="minorHAnsi"/>
-        </w:rPr>
-        <w:t>r.</w:t>
+        <w:t>Discuss the importance of context providers in testing routing-related behaviour.</w:t>
       </w:r>
     </w:p>
     <w:p>
@@ -4599,7 +4547,15 @@
     </w:p>
     <w:p>
       <w:r>
-        <w:t xml:space="preserve">Unit test the QA Estate Agents website using techniques covered during training, this will take the remainder of the afternoon and it is unlikely that they will finish. </w:t>
+        <w:t xml:space="preserve">Unit test the QA Estate Agents website using techniques covered during training, this will take the remainder of the </w:t>
+      </w:r>
+      <w:proofErr w:type="gramStart"/>
+      <w:r>
+        <w:t>afternoon</w:t>
+      </w:r>
+      <w:proofErr w:type="gramEnd"/>
+      <w:r>
+        <w:t xml:space="preserve"> and it is unlikely that they will finish. </w:t>
       </w:r>
       <w:r>
         <w:br/>
@@ -4617,11 +4573,19 @@
         <w:br/>
       </w:r>
       <w:hyperlink r:id="rId10" w:history="1">
+        <w:proofErr w:type="spellStart"/>
         <w:r>
           <w:rPr>
             <w:rStyle w:val="Hyperlink"/>
           </w:rPr>
-          <w:t>https://github.com/AndySmithQA/QAEstate</w:t>
+          <w:t>AndySmithQA</w:t>
+        </w:r>
+        <w:proofErr w:type="spellEnd"/>
+        <w:r>
+          <w:rPr>
+            <w:rStyle w:val="Hyperlink"/>
+          </w:rPr>
+          <w:t>/Dundee-Delegate-Files (github.com)</w:t>
         </w:r>
       </w:hyperlink>
     </w:p>
@@ -4639,7 +4603,7 @@
 </file>
 
 <file path=word/endnotes.xml><?xml version="1.0" encoding="utf-8"?>
-<w:endnotes xmlns:wpc="http://schemas.microsoft.com/office/word/2010/wordprocessingCanvas" xmlns:cx="http://schemas.microsoft.com/office/drawing/2014/chartex" xmlns:cx1="http://schemas.microsoft.com/office/drawing/2015/9/8/chartex" xmlns:cx2="http://schemas.microsoft.com/office/drawing/2015/10/21/chartex" xmlns:cx3="http://schemas.microsoft.com/office/drawing/2016/5/9/chartex" xmlns:cx4="http://schemas.microsoft.com/office/drawing/2016/5/10/chartex" xmlns:cx5="http://schemas.microsoft.com/office/drawing/2016/5/11/chartex" xmlns:cx6="http://schemas.microsoft.com/office/drawing/2016/5/12/chartex" xmlns:cx7="http://schemas.microsoft.com/office/drawing/2016/5/13/chartex" xmlns:cx8="http://schemas.microsoft.com/office/drawing/2016/5/14/chartex" xmlns:mc="http://schemas.openxmlformats.org/markup-compatibility/2006" xmlns:aink="http://schemas.microsoft.com/office/drawing/2016/ink" xmlns:am3d="http://schemas.microsoft.com/office/drawing/2017/model3d" xmlns:o="urn:schemas-microsoft-com:office:office" xmlns:oel="http://schemas.microsoft.com/office/2019/extlst" xmlns:r="http://schemas.openxmlformats.org/officeDocument/2006/relationships" xmlns:m="http://schemas.openxmlformats.org/officeDocument/2006/math" xmlns:v="urn:schemas-microsoft-com:vml" xmlns:wp14="http://schemas.microsoft.com/office/word/2010/wordprocessingDrawing" xmlns:wp="http://schemas.openxmlformats.org/drawingml/2006/wordprocessingDrawing" xmlns:w10="urn:schemas-microsoft-com:office:word" xmlns:w="http://schemas.openxmlformats.org/wordprocessingml/2006/main" xmlns:w14="http://schemas.microsoft.com/office/word/2010/wordml" xmlns:w15="http://schemas.microsoft.com/office/word/2012/wordml" xmlns:w16cex="http://schemas.microsoft.com/office/word/2018/wordml/cex" xmlns:w16cid="http://schemas.microsoft.com/office/word/2016/wordml/cid" xmlns:w16="http://schemas.microsoft.com/office/word/2018/wordml" xmlns:w16sdtdh="http://schemas.microsoft.com/office/word/2020/wordml/sdtdatahash" xmlns:w16se="http://schemas.microsoft.com/office/word/2015/wordml/symex" xmlns:wpg="http://schemas.microsoft.com/office/word/2010/wordprocessingGroup" xmlns:wpi="http://schemas.microsoft.com/office/word/2010/wordprocessingInk" xmlns:wne="http://schemas.microsoft.com/office/word/2006/wordml" xmlns:wps="http://schemas.microsoft.com/office/word/2010/wordprocessingShape" mc:Ignorable="w14 w15 w16se w16cid w16 w16cex w16sdtdh wp14">
+<w:endnotes xmlns:wpc="http://schemas.microsoft.com/office/word/2010/wordprocessingCanvas" xmlns:cx="http://schemas.microsoft.com/office/drawing/2014/chartex" xmlns:cx1="http://schemas.microsoft.com/office/drawing/2015/9/8/chartex" xmlns:cx2="http://schemas.microsoft.com/office/drawing/2015/10/21/chartex" xmlns:cx3="http://schemas.microsoft.com/office/drawing/2016/5/9/chartex" xmlns:cx4="http://schemas.microsoft.com/office/drawing/2016/5/10/chartex" xmlns:cx5="http://schemas.microsoft.com/office/drawing/2016/5/11/chartex" xmlns:cx6="http://schemas.microsoft.com/office/drawing/2016/5/12/chartex" xmlns:cx7="http://schemas.microsoft.com/office/drawing/2016/5/13/chartex" xmlns:cx8="http://schemas.microsoft.com/office/drawing/2016/5/14/chartex" xmlns:mc="http://schemas.openxmlformats.org/markup-compatibility/2006" xmlns:aink="http://schemas.microsoft.com/office/drawing/2016/ink" xmlns:am3d="http://schemas.microsoft.com/office/drawing/2017/model3d" xmlns:o="urn:schemas-microsoft-com:office:office" xmlns:oel="http://schemas.microsoft.com/office/2019/extlst" xmlns:r="http://schemas.openxmlformats.org/officeDocument/2006/relationships" xmlns:m="http://schemas.openxmlformats.org/officeDocument/2006/math" xmlns:v="urn:schemas-microsoft-com:vml" xmlns:wp14="http://schemas.microsoft.com/office/word/2010/wordprocessingDrawing" xmlns:wp="http://schemas.openxmlformats.org/drawingml/2006/wordprocessingDrawing" xmlns:w10="urn:schemas-microsoft-com:office:word" xmlns:w="http://schemas.openxmlformats.org/wordprocessingml/2006/main" xmlns:w14="http://schemas.microsoft.com/office/word/2010/wordml" xmlns:w15="http://schemas.microsoft.com/office/word/2012/wordml" xmlns:w16cex="http://schemas.microsoft.com/office/word/2018/wordml/cex" xmlns:w16cid="http://schemas.microsoft.com/office/word/2016/wordml/cid" xmlns:w16="http://schemas.microsoft.com/office/word/2018/wordml" xmlns:w16du="http://schemas.microsoft.com/office/word/2023/wordml/word16du" xmlns:w16sdtdh="http://schemas.microsoft.com/office/word/2020/wordml/sdtdatahash" xmlns:w16se="http://schemas.microsoft.com/office/word/2015/wordml/symex" xmlns:wpg="http://schemas.microsoft.com/office/word/2010/wordprocessingGroup" xmlns:wpi="http://schemas.microsoft.com/office/word/2010/wordprocessingInk" xmlns:wne="http://schemas.microsoft.com/office/word/2006/wordml" xmlns:wps="http://schemas.microsoft.com/office/word/2010/wordprocessingShape" mc:Ignorable="w14 w15 w16se w16cid w16 w16cex w16sdtdh w16du wp14">
   <w:endnote w:type="separator" w:id="-1">
     <w:p>
       <w:pPr>
@@ -4664,7 +4628,7 @@
 </file>
 
 <file path=word/footer1.xml><?xml version="1.0" encoding="utf-8"?>
-<w:ftr xmlns:wpc="http://schemas.microsoft.com/office/word/2010/wordprocessingCanvas" xmlns:cx="http://schemas.microsoft.com/office/drawing/2014/chartex" xmlns:cx1="http://schemas.microsoft.com/office/drawing/2015/9/8/chartex" xmlns:cx2="http://schemas.microsoft.com/office/drawing/2015/10/21/chartex" xmlns:cx3="http://schemas.microsoft.com/office/drawing/2016/5/9/chartex" xmlns:cx4="http://schemas.microsoft.com/office/drawing/2016/5/10/chartex" xmlns:cx5="http://schemas.microsoft.com/office/drawing/2016/5/11/chartex" xmlns:cx6="http://schemas.microsoft.com/office/drawing/2016/5/12/chartex" xmlns:cx7="http://schemas.microsoft.com/office/drawing/2016/5/13/chartex" xmlns:cx8="http://schemas.microsoft.com/office/drawing/2016/5/14/chartex" xmlns:mc="http://schemas.openxmlformats.org/markup-compatibility/2006" xmlns:aink="http://schemas.microsoft.com/office/drawing/2016/ink" xmlns:am3d="http://schemas.microsoft.com/office/drawing/2017/model3d" xmlns:o="urn:schemas-microsoft-com:office:office" xmlns:oel="http://schemas.microsoft.com/office/2019/extlst" xmlns:r="http://schemas.openxmlformats.org/officeDocument/2006/relationships" xmlns:m="http://schemas.openxmlformats.org/officeDocument/2006/math" xmlns:v="urn:schemas-microsoft-com:vml" xmlns:wp14="http://schemas.microsoft.com/office/word/2010/wordprocessingDrawing" xmlns:wp="http://schemas.openxmlformats.org/drawingml/2006/wordprocessingDrawing" xmlns:w10="urn:schemas-microsoft-com:office:word" xmlns:w="http://schemas.openxmlformats.org/wordprocessingml/2006/main" xmlns:w14="http://schemas.microsoft.com/office/word/2010/wordml" xmlns:w15="http://schemas.microsoft.com/office/word/2012/wordml" xmlns:w16cex="http://schemas.microsoft.com/office/word/2018/wordml/cex" xmlns:w16cid="http://schemas.microsoft.com/office/word/2016/wordml/cid" xmlns:w16="http://schemas.microsoft.com/office/word/2018/wordml" xmlns:w16sdtdh="http://schemas.microsoft.com/office/word/2020/wordml/sdtdatahash" xmlns:w16se="http://schemas.microsoft.com/office/word/2015/wordml/symex" xmlns:wpg="http://schemas.microsoft.com/office/word/2010/wordprocessingGroup" xmlns:wpi="http://schemas.microsoft.com/office/word/2010/wordprocessingInk" xmlns:wne="http://schemas.microsoft.com/office/word/2006/wordml" xmlns:wps="http://schemas.microsoft.com/office/word/2010/wordprocessingShape" mc:Ignorable="w14 w15 w16se w16cid w16 w16cex w16sdtdh wp14">
+<w:ftr xmlns:wpc="http://schemas.microsoft.com/office/word/2010/wordprocessingCanvas" xmlns:cx="http://schemas.microsoft.com/office/drawing/2014/chartex" xmlns:cx1="http://schemas.microsoft.com/office/drawing/2015/9/8/chartex" xmlns:cx2="http://schemas.microsoft.com/office/drawing/2015/10/21/chartex" xmlns:cx3="http://schemas.microsoft.com/office/drawing/2016/5/9/chartex" xmlns:cx4="http://schemas.microsoft.com/office/drawing/2016/5/10/chartex" xmlns:cx5="http://schemas.microsoft.com/office/drawing/2016/5/11/chartex" xmlns:cx6="http://schemas.microsoft.com/office/drawing/2016/5/12/chartex" xmlns:cx7="http://schemas.microsoft.com/office/drawing/2016/5/13/chartex" xmlns:cx8="http://schemas.microsoft.com/office/drawing/2016/5/14/chartex" xmlns:mc="http://schemas.openxmlformats.org/markup-compatibility/2006" xmlns:aink="http://schemas.microsoft.com/office/drawing/2016/ink" xmlns:am3d="http://schemas.microsoft.com/office/drawing/2017/model3d" xmlns:o="urn:schemas-microsoft-com:office:office" xmlns:oel="http://schemas.microsoft.com/office/2019/extlst" xmlns:r="http://schemas.openxmlformats.org/officeDocument/2006/relationships" xmlns:m="http://schemas.openxmlformats.org/officeDocument/2006/math" xmlns:v="urn:schemas-microsoft-com:vml" xmlns:wp14="http://schemas.microsoft.com/office/word/2010/wordprocessingDrawing" xmlns:wp="http://schemas.openxmlformats.org/drawingml/2006/wordprocessingDrawing" xmlns:w10="urn:schemas-microsoft-com:office:word" xmlns:w="http://schemas.openxmlformats.org/wordprocessingml/2006/main" xmlns:w14="http://schemas.microsoft.com/office/word/2010/wordml" xmlns:w15="http://schemas.microsoft.com/office/word/2012/wordml" xmlns:w16cex="http://schemas.microsoft.com/office/word/2018/wordml/cex" xmlns:w16cid="http://schemas.microsoft.com/office/word/2016/wordml/cid" xmlns:w16="http://schemas.microsoft.com/office/word/2018/wordml" xmlns:w16du="http://schemas.microsoft.com/office/word/2023/wordml/word16du" xmlns:w16sdtdh="http://schemas.microsoft.com/office/word/2020/wordml/sdtdatahash" xmlns:w16se="http://schemas.microsoft.com/office/word/2015/wordml/symex" xmlns:wpg="http://schemas.microsoft.com/office/word/2010/wordprocessingGroup" xmlns:wpi="http://schemas.microsoft.com/office/word/2010/wordprocessingInk" xmlns:wne="http://schemas.microsoft.com/office/word/2006/wordml" xmlns:wps="http://schemas.microsoft.com/office/word/2010/wordprocessingShape" mc:Ignorable="w14 w15 w16se w16cid w16 w16cex w16sdtdh w16du wp14">
   <w:sdt>
     <w:sdtPr>
       <w:id w:val="1246298061"/>
@@ -4717,7 +4681,7 @@
 </file>
 
 <file path=word/footnotes.xml><?xml version="1.0" encoding="utf-8"?>
-<w:footnotes xmlns:wpc="http://schemas.microsoft.com/office/word/2010/wordprocessingCanvas" xmlns:cx="http://schemas.microsoft.com/office/drawing/2014/chartex" xmlns:cx1="http://schemas.microsoft.com/office/drawing/2015/9/8/chartex" xmlns:cx2="http://schemas.microsoft.com/office/drawing/2015/10/21/chartex" xmlns:cx3="http://schemas.microsoft.com/office/drawing/2016/5/9/chartex" xmlns:cx4="http://schemas.microsoft.com/office/drawing/2016/5/10/chartex" xmlns:cx5="http://schemas.microsoft.com/office/drawing/2016/5/11/chartex" xmlns:cx6="http://schemas.microsoft.com/office/drawing/2016/5/12/chartex" xmlns:cx7="http://schemas.microsoft.com/office/drawing/2016/5/13/chartex" xmlns:cx8="http://schemas.microsoft.com/office/drawing/2016/5/14/chartex" xmlns:mc="http://schemas.openxmlformats.org/markup-compatibility/2006" xmlns:aink="http://schemas.microsoft.com/office/drawing/2016/ink" xmlns:am3d="http://schemas.microsoft.com/office/drawing/2017/model3d" xmlns:o="urn:schemas-microsoft-com:office:office" xmlns:oel="http://schemas.microsoft.com/office/2019/extlst" xmlns:r="http://schemas.openxmlformats.org/officeDocument/2006/relationships" xmlns:m="http://schemas.openxmlformats.org/officeDocument/2006/math" xmlns:v="urn:schemas-microsoft-com:vml" xmlns:wp14="http://schemas.microsoft.com/office/word/2010/wordprocessingDrawing" xmlns:wp="http://schemas.openxmlformats.org/drawingml/2006/wordprocessingDrawing" xmlns:w10="urn:schemas-microsoft-com:office:word" xmlns:w="http://schemas.openxmlformats.org/wordprocessingml/2006/main" xmlns:w14="http://schemas.microsoft.com/office/word/2010/wordml" xmlns:w15="http://schemas.microsoft.com/office/word/2012/wordml" xmlns:w16cex="http://schemas.microsoft.com/office/word/2018/wordml/cex" xmlns:w16cid="http://schemas.microsoft.com/office/word/2016/wordml/cid" xmlns:w16="http://schemas.microsoft.com/office/word/2018/wordml" xmlns:w16sdtdh="http://schemas.microsoft.com/office/word/2020/wordml/sdtdatahash" xmlns:w16se="http://schemas.microsoft.com/office/word/2015/wordml/symex" xmlns:wpg="http://schemas.microsoft.com/office/word/2010/wordprocessingGroup" xmlns:wpi="http://schemas.microsoft.com/office/word/2010/wordprocessingInk" xmlns:wne="http://schemas.microsoft.com/office/word/2006/wordml" xmlns:wps="http://schemas.microsoft.com/office/word/2010/wordprocessingShape" mc:Ignorable="w14 w15 w16se w16cid w16 w16cex w16sdtdh wp14">
+<w:footnotes xmlns:wpc="http://schemas.microsoft.com/office/word/2010/wordprocessingCanvas" xmlns:cx="http://schemas.microsoft.com/office/drawing/2014/chartex" xmlns:cx1="http://schemas.microsoft.com/office/drawing/2015/9/8/chartex" xmlns:cx2="http://schemas.microsoft.com/office/drawing/2015/10/21/chartex" xmlns:cx3="http://schemas.microsoft.com/office/drawing/2016/5/9/chartex" xmlns:cx4="http://schemas.microsoft.com/office/drawing/2016/5/10/chartex" xmlns:cx5="http://schemas.microsoft.com/office/drawing/2016/5/11/chartex" xmlns:cx6="http://schemas.microsoft.com/office/drawing/2016/5/12/chartex" xmlns:cx7="http://schemas.microsoft.com/office/drawing/2016/5/13/chartex" xmlns:cx8="http://schemas.microsoft.com/office/drawing/2016/5/14/chartex" xmlns:mc="http://schemas.openxmlformats.org/markup-compatibility/2006" xmlns:aink="http://schemas.microsoft.com/office/drawing/2016/ink" xmlns:am3d="http://schemas.microsoft.com/office/drawing/2017/model3d" xmlns:o="urn:schemas-microsoft-com:office:office" xmlns:oel="http://schemas.microsoft.com/office/2019/extlst" xmlns:r="http://schemas.openxmlformats.org/officeDocument/2006/relationships" xmlns:m="http://schemas.openxmlformats.org/officeDocument/2006/math" xmlns:v="urn:schemas-microsoft-com:vml" xmlns:wp14="http://schemas.microsoft.com/office/word/2010/wordprocessingDrawing" xmlns:wp="http://schemas.openxmlformats.org/drawingml/2006/wordprocessingDrawing" xmlns:w10="urn:schemas-microsoft-com:office:word" xmlns:w="http://schemas.openxmlformats.org/wordprocessingml/2006/main" xmlns:w14="http://schemas.microsoft.com/office/word/2010/wordml" xmlns:w15="http://schemas.microsoft.com/office/word/2012/wordml" xmlns:w16cex="http://schemas.microsoft.com/office/word/2018/wordml/cex" xmlns:w16cid="http://schemas.microsoft.com/office/word/2016/wordml/cid" xmlns:w16="http://schemas.microsoft.com/office/word/2018/wordml" xmlns:w16du="http://schemas.microsoft.com/office/word/2023/wordml/word16du" xmlns:w16sdtdh="http://schemas.microsoft.com/office/word/2020/wordml/sdtdatahash" xmlns:w16se="http://schemas.microsoft.com/office/word/2015/wordml/symex" xmlns:wpg="http://schemas.microsoft.com/office/word/2010/wordprocessingGroup" xmlns:wpi="http://schemas.microsoft.com/office/word/2010/wordprocessingInk" xmlns:wne="http://schemas.microsoft.com/office/word/2006/wordml" xmlns:wps="http://schemas.microsoft.com/office/word/2010/wordprocessingShape" mc:Ignorable="w14 w15 w16se w16cid w16 w16cex w16sdtdh w16du wp14">
   <w:footnote w:type="separator" w:id="-1">
     <w:p>
       <w:pPr>
@@ -4742,7 +4706,7 @@
 </file>
 
 <file path=word/header1.xml><?xml version="1.0" encoding="utf-8"?>
-<w:hdr xmlns:wpc="http://schemas.microsoft.com/office/word/2010/wordprocessingCanvas" xmlns:cx="http://schemas.microsoft.com/office/drawing/2014/chartex" xmlns:cx1="http://schemas.microsoft.com/office/drawing/2015/9/8/chartex" xmlns:cx2="http://schemas.microsoft.com/office/drawing/2015/10/21/chartex" xmlns:cx3="http://schemas.microsoft.com/office/drawing/2016/5/9/chartex" xmlns:cx4="http://schemas.microsoft.com/office/drawing/2016/5/10/chartex" xmlns:cx5="http://schemas.microsoft.com/office/drawing/2016/5/11/chartex" xmlns:cx6="http://schemas.microsoft.com/office/drawing/2016/5/12/chartex" xmlns:cx7="http://schemas.microsoft.com/office/drawing/2016/5/13/chartex" xmlns:cx8="http://schemas.microsoft.com/office/drawing/2016/5/14/chartex" xmlns:mc="http://schemas.openxmlformats.org/markup-compatibility/2006" xmlns:aink="http://schemas.microsoft.com/office/drawing/2016/ink" xmlns:am3d="http://schemas.microsoft.com/office/drawing/2017/model3d" xmlns:o="urn:schemas-microsoft-com:office:office" xmlns:oel="http://schemas.microsoft.com/office/2019/extlst" xmlns:r="http://schemas.openxmlformats.org/officeDocument/2006/relationships" xmlns:m="http://schemas.openxmlformats.org/officeDocument/2006/math" xmlns:v="urn:schemas-microsoft-com:vml" xmlns:wp14="http://schemas.microsoft.com/office/word/2010/wordprocessingDrawing" xmlns:wp="http://schemas.openxmlformats.org/drawingml/2006/wordprocessingDrawing" xmlns:w10="urn:schemas-microsoft-com:office:word" xmlns:w="http://schemas.openxmlformats.org/wordprocessingml/2006/main" xmlns:w14="http://schemas.microsoft.com/office/word/2010/wordml" xmlns:w15="http://schemas.microsoft.com/office/word/2012/wordml" xmlns:w16cex="http://schemas.microsoft.com/office/word/2018/wordml/cex" xmlns:w16cid="http://schemas.microsoft.com/office/word/2016/wordml/cid" xmlns:w16="http://schemas.microsoft.com/office/word/2018/wordml" xmlns:w16sdtdh="http://schemas.microsoft.com/office/word/2020/wordml/sdtdatahash" xmlns:w16se="http://schemas.microsoft.com/office/word/2015/wordml/symex" xmlns:wpg="http://schemas.microsoft.com/office/word/2010/wordprocessingGroup" xmlns:wpi="http://schemas.microsoft.com/office/word/2010/wordprocessingInk" xmlns:wne="http://schemas.microsoft.com/office/word/2006/wordml" xmlns:wps="http://schemas.microsoft.com/office/word/2010/wordprocessingShape" mc:Ignorable="w14 w15 w16se w16cid w16 w16cex w16sdtdh wp14">
+<w:hdr xmlns:wpc="http://schemas.microsoft.com/office/word/2010/wordprocessingCanvas" xmlns:cx="http://schemas.microsoft.com/office/drawing/2014/chartex" xmlns:cx1="http://schemas.microsoft.com/office/drawing/2015/9/8/chartex" xmlns:cx2="http://schemas.microsoft.com/office/drawing/2015/10/21/chartex" xmlns:cx3="http://schemas.microsoft.com/office/drawing/2016/5/9/chartex" xmlns:cx4="http://schemas.microsoft.com/office/drawing/2016/5/10/chartex" xmlns:cx5="http://schemas.microsoft.com/office/drawing/2016/5/11/chartex" xmlns:cx6="http://schemas.microsoft.com/office/drawing/2016/5/12/chartex" xmlns:cx7="http://schemas.microsoft.com/office/drawing/2016/5/13/chartex" xmlns:cx8="http://schemas.microsoft.com/office/drawing/2016/5/14/chartex" xmlns:mc="http://schemas.openxmlformats.org/markup-compatibility/2006" xmlns:aink="http://schemas.microsoft.com/office/drawing/2016/ink" xmlns:am3d="http://schemas.microsoft.com/office/drawing/2017/model3d" xmlns:o="urn:schemas-microsoft-com:office:office" xmlns:oel="http://schemas.microsoft.com/office/2019/extlst" xmlns:r="http://schemas.openxmlformats.org/officeDocument/2006/relationships" xmlns:m="http://schemas.openxmlformats.org/officeDocument/2006/math" xmlns:v="urn:schemas-microsoft-com:vml" xmlns:wp14="http://schemas.microsoft.com/office/word/2010/wordprocessingDrawing" xmlns:wp="http://schemas.openxmlformats.org/drawingml/2006/wordprocessingDrawing" xmlns:w10="urn:schemas-microsoft-com:office:word" xmlns:w="http://schemas.openxmlformats.org/wordprocessingml/2006/main" xmlns:w14="http://schemas.microsoft.com/office/word/2010/wordml" xmlns:w15="http://schemas.microsoft.com/office/word/2012/wordml" xmlns:w16cex="http://schemas.microsoft.com/office/word/2018/wordml/cex" xmlns:w16cid="http://schemas.microsoft.com/office/word/2016/wordml/cid" xmlns:w16="http://schemas.microsoft.com/office/word/2018/wordml" xmlns:w16du="http://schemas.microsoft.com/office/word/2023/wordml/word16du" xmlns:w16sdtdh="http://schemas.microsoft.com/office/word/2020/wordml/sdtdatahash" xmlns:w16se="http://schemas.microsoft.com/office/word/2015/wordml/symex" xmlns:wpg="http://schemas.microsoft.com/office/word/2010/wordprocessingGroup" xmlns:wpi="http://schemas.microsoft.com/office/word/2010/wordprocessingInk" xmlns:wne="http://schemas.microsoft.com/office/word/2006/wordml" xmlns:wps="http://schemas.microsoft.com/office/word/2010/wordprocessingShape" mc:Ignorable="w14 w15 w16se w16cid w16 w16cex w16sdtdh w16du wp14">
   <w:p>
     <w:pPr>
       <w:pStyle w:val="Header"/>
@@ -4813,7 +4777,7 @@
 </file>
 
 <file path=word/numbering.xml><?xml version="1.0" encoding="utf-8"?>
-<w:numbering xmlns:wpc="http://schemas.microsoft.com/office/word/2010/wordprocessingCanvas" xmlns:cx="http://schemas.microsoft.com/office/drawing/2014/chartex" xmlns:cx1="http://schemas.microsoft.com/office/drawing/2015/9/8/chartex" xmlns:cx2="http://schemas.microsoft.com/office/drawing/2015/10/21/chartex" xmlns:cx3="http://schemas.microsoft.com/office/drawing/2016/5/9/chartex" xmlns:cx4="http://schemas.microsoft.com/office/drawing/2016/5/10/chartex" xmlns:cx5="http://schemas.microsoft.com/office/drawing/2016/5/11/chartex" xmlns:cx6="http://schemas.microsoft.com/office/drawing/2016/5/12/chartex" xmlns:cx7="http://schemas.microsoft.com/office/drawing/2016/5/13/chartex" xmlns:cx8="http://schemas.microsoft.com/office/drawing/2016/5/14/chartex" xmlns:mc="http://schemas.openxmlformats.org/markup-compatibility/2006" xmlns:aink="http://schemas.microsoft.com/office/drawing/2016/ink" xmlns:am3d="http://schemas.microsoft.com/office/drawing/2017/model3d" xmlns:o="urn:schemas-microsoft-com:office:office" xmlns:oel="http://schemas.microsoft.com/office/2019/extlst" xmlns:r="http://schemas.openxmlformats.org/officeDocument/2006/relationships" xmlns:m="http://schemas.openxmlformats.org/officeDocument/2006/math" xmlns:v="urn:schemas-microsoft-com:vml" xmlns:wp14="http://schemas.microsoft.com/office/word/2010/wordprocessingDrawing" xmlns:wp="http://schemas.openxmlformats.org/drawingml/2006/wordprocessingDrawing" xmlns:w10="urn:schemas-microsoft-com:office:word" xmlns:w="http://schemas.openxmlformats.org/wordprocessingml/2006/main" xmlns:w14="http://schemas.microsoft.com/office/word/2010/wordml" xmlns:w15="http://schemas.microsoft.com/office/word/2012/wordml" xmlns:w16cex="http://schemas.microsoft.com/office/word/2018/wordml/cex" xmlns:w16cid="http://schemas.microsoft.com/office/word/2016/wordml/cid" xmlns:w16="http://schemas.microsoft.com/office/word/2018/wordml" xmlns:w16sdtdh="http://schemas.microsoft.com/office/word/2020/wordml/sdtdatahash" xmlns:w16se="http://schemas.microsoft.com/office/word/2015/wordml/symex" xmlns:wpg="http://schemas.microsoft.com/office/word/2010/wordprocessingGroup" xmlns:wpi="http://schemas.microsoft.com/office/word/2010/wordprocessingInk" xmlns:wne="http://schemas.microsoft.com/office/word/2006/wordml" xmlns:wps="http://schemas.microsoft.com/office/word/2010/wordprocessingShape" mc:Ignorable="w14 w15 w16se w16cid w16 w16cex w16sdtdh wp14">
+<w:numbering xmlns:wpc="http://schemas.microsoft.com/office/word/2010/wordprocessingCanvas" xmlns:cx="http://schemas.microsoft.com/office/drawing/2014/chartex" xmlns:cx1="http://schemas.microsoft.com/office/drawing/2015/9/8/chartex" xmlns:cx2="http://schemas.microsoft.com/office/drawing/2015/10/21/chartex" xmlns:cx3="http://schemas.microsoft.com/office/drawing/2016/5/9/chartex" xmlns:cx4="http://schemas.microsoft.com/office/drawing/2016/5/10/chartex" xmlns:cx5="http://schemas.microsoft.com/office/drawing/2016/5/11/chartex" xmlns:cx6="http://schemas.microsoft.com/office/drawing/2016/5/12/chartex" xmlns:cx7="http://schemas.microsoft.com/office/drawing/2016/5/13/chartex" xmlns:cx8="http://schemas.microsoft.com/office/drawing/2016/5/14/chartex" xmlns:mc="http://schemas.openxmlformats.org/markup-compatibility/2006" xmlns:aink="http://schemas.microsoft.com/office/drawing/2016/ink" xmlns:am3d="http://schemas.microsoft.com/office/drawing/2017/model3d" xmlns:o="urn:schemas-microsoft-com:office:office" xmlns:oel="http://schemas.microsoft.com/office/2019/extlst" xmlns:r="http://schemas.openxmlformats.org/officeDocument/2006/relationships" xmlns:m="http://schemas.openxmlformats.org/officeDocument/2006/math" xmlns:v="urn:schemas-microsoft-com:vml" xmlns:wp14="http://schemas.microsoft.com/office/word/2010/wordprocessingDrawing" xmlns:wp="http://schemas.openxmlformats.org/drawingml/2006/wordprocessingDrawing" xmlns:w10="urn:schemas-microsoft-com:office:word" xmlns:w="http://schemas.openxmlformats.org/wordprocessingml/2006/main" xmlns:w14="http://schemas.microsoft.com/office/word/2010/wordml" xmlns:w15="http://schemas.microsoft.com/office/word/2012/wordml" xmlns:w16cex="http://schemas.microsoft.com/office/word/2018/wordml/cex" xmlns:w16cid="http://schemas.microsoft.com/office/word/2016/wordml/cid" xmlns:w16="http://schemas.microsoft.com/office/word/2018/wordml" xmlns:w16du="http://schemas.microsoft.com/office/word/2023/wordml/word16du" xmlns:w16sdtdh="http://schemas.microsoft.com/office/word/2020/wordml/sdtdatahash" xmlns:w16se="http://schemas.microsoft.com/office/word/2015/wordml/symex" xmlns:wpg="http://schemas.microsoft.com/office/word/2010/wordprocessingGroup" xmlns:wpi="http://schemas.microsoft.com/office/word/2010/wordprocessingInk" xmlns:wne="http://schemas.microsoft.com/office/word/2006/wordml" xmlns:wps="http://schemas.microsoft.com/office/word/2010/wordprocessingShape" mc:Ignorable="w14 w15 w16se w16cid w16 w16cex w16sdtdh w16du wp14">
   <w:abstractNum w:abstractNumId="0" w15:restartNumberingAfterBreak="0">
     <w:nsid w:val="020118D5"/>
     <w:multiLevelType w:val="hybridMultilevel"/>
@@ -6176,7 +6140,7 @@
 </file>
 
 <file path=word/styles.xml><?xml version="1.0" encoding="utf-8"?>
-<w:styles xmlns:mc="http://schemas.openxmlformats.org/markup-compatibility/2006" xmlns:r="http://schemas.openxmlformats.org/officeDocument/2006/relationships" xmlns:w="http://schemas.openxmlformats.org/wordprocessingml/2006/main" xmlns:w14="http://schemas.microsoft.com/office/word/2010/wordml" xmlns:w15="http://schemas.microsoft.com/office/word/2012/wordml" xmlns:w16cex="http://schemas.microsoft.com/office/word/2018/wordml/cex" xmlns:w16cid="http://schemas.microsoft.com/office/word/2016/wordml/cid" xmlns:w16="http://schemas.microsoft.com/office/word/2018/wordml" xmlns:w16sdtdh="http://schemas.microsoft.com/office/word/2020/wordml/sdtdatahash" xmlns:w16se="http://schemas.microsoft.com/office/word/2015/wordml/symex" mc:Ignorable="w14 w15 w16se w16cid w16 w16cex w16sdtdh">
+<w:styles xmlns:mc="http://schemas.openxmlformats.org/markup-compatibility/2006" xmlns:r="http://schemas.openxmlformats.org/officeDocument/2006/relationships" xmlns:w="http://schemas.openxmlformats.org/wordprocessingml/2006/main" xmlns:w14="http://schemas.microsoft.com/office/word/2010/wordml" xmlns:w15="http://schemas.microsoft.com/office/word/2012/wordml" xmlns:w16cex="http://schemas.microsoft.com/office/word/2018/wordml/cex" xmlns:w16cid="http://schemas.microsoft.com/office/word/2016/wordml/cid" xmlns:w16="http://schemas.microsoft.com/office/word/2018/wordml" xmlns:w16du="http://schemas.microsoft.com/office/word/2023/wordml/word16du" xmlns:w16sdtdh="http://schemas.microsoft.com/office/word/2020/wordml/sdtdatahash" xmlns:w16se="http://schemas.microsoft.com/office/word/2015/wordml/symex" mc:Ignorable="w14 w15 w16se w16cid w16 w16cex w16sdtdh w16du">
   <w:docDefaults>
     <w:rPrDefault>
       <w:rPr>
@@ -7335,6 +7299,17 @@
 </file>
 
 <file path=customXml/item1.xml><?xml version="1.0" encoding="utf-8"?>
+<p:properties xmlns:p="http://schemas.microsoft.com/office/2006/metadata/properties" xmlns:xsi="http://www.w3.org/2001/XMLSchema-instance" xmlns:pc="http://schemas.microsoft.com/office/infopath/2007/PartnerControls">
+  <documentManagement>
+    <TaxCatchAll xmlns="bd9f7b81-fce9-4f5e-8ca2-b74234fba64d" xsi:nil="true"/>
+    <lcf76f155ced4ddcb4097134ff3c332f xmlns="201905e2-e348-4925-9bf9-859ff66d3731">
+      <Terms xmlns="http://schemas.microsoft.com/office/infopath/2007/PartnerControls"/>
+    </lcf76f155ced4ddcb4097134ff3c332f>
+  </documentManagement>
+</p:properties>
+</file>
+
+<file path=customXml/item2.xml><?xml version="1.0" encoding="utf-8"?>
 <ct:contentTypeSchema xmlns:ct="http://schemas.microsoft.com/office/2006/metadata/contentType" xmlns:ma="http://schemas.microsoft.com/office/2006/metadata/properties/metaAttributes" ct:_="" ma:_="" ma:contentTypeName="Document" ma:contentTypeID="0x010100F3467C10D74B2B4AB009A8AE58957B70" ma:contentTypeVersion="11" ma:contentTypeDescription="Create a new document." ma:contentTypeScope="" ma:versionID="5a954220bcc81bde48470b97c8d8107f">
   <xsd:schema xmlns:xsd="http://www.w3.org/2001/XMLSchema" xmlns:xs="http://www.w3.org/2001/XMLSchema" xmlns:p="http://schemas.microsoft.com/office/2006/metadata/properties" xmlns:ns2="201905e2-e348-4925-9bf9-859ff66d3731" xmlns:ns3="bd9f7b81-fce9-4f5e-8ca2-b74234fba64d" targetNamespace="http://schemas.microsoft.com/office/2006/metadata/properties" ma:root="true" ma:fieldsID="426082142d469ee0a66d8c0ced7a111b" ns2:_="" ns3:_="">
     <xsd:import namespace="201905e2-e348-4925-9bf9-859ff66d3731"/>
@@ -7545,17 +7520,6 @@
 </ct:contentTypeSchema>
 </file>
 
-<file path=customXml/item2.xml><?xml version="1.0" encoding="utf-8"?>
-<p:properties xmlns:p="http://schemas.microsoft.com/office/2006/metadata/properties" xmlns:xsi="http://www.w3.org/2001/XMLSchema-instance" xmlns:pc="http://schemas.microsoft.com/office/infopath/2007/PartnerControls">
-  <documentManagement>
-    <TaxCatchAll xmlns="bd9f7b81-fce9-4f5e-8ca2-b74234fba64d" xsi:nil="true"/>
-    <lcf76f155ced4ddcb4097134ff3c332f xmlns="201905e2-e348-4925-9bf9-859ff66d3731">
-      <Terms xmlns="http://schemas.microsoft.com/office/infopath/2007/PartnerControls"/>
-    </lcf76f155ced4ddcb4097134ff3c332f>
-  </documentManagement>
-</p:properties>
-</file>
-
 <file path=customXml/item3.xml><?xml version="1.0" encoding="utf-8"?>
 <?mso-contentType ?>
 <FormTemplates xmlns="http://schemas.microsoft.com/sharepoint/v3/contenttype/forms">
@@ -7566,6 +7530,17 @@
 </file>
 
 <file path=customXml/itemProps1.xml><?xml version="1.0" encoding="utf-8"?>
+<ds:datastoreItem xmlns:ds="http://schemas.openxmlformats.org/officeDocument/2006/customXml" ds:itemID="{97EDF12C-1D89-4622-9707-4012BC9FC9D4}">
+  <ds:schemaRefs>
+    <ds:schemaRef ds:uri="http://schemas.microsoft.com/office/2006/metadata/properties"/>
+    <ds:schemaRef ds:uri="http://schemas.microsoft.com/office/infopath/2007/PartnerControls"/>
+    <ds:schemaRef ds:uri="bd9f7b81-fce9-4f5e-8ca2-b74234fba64d"/>
+    <ds:schemaRef ds:uri="201905e2-e348-4925-9bf9-859ff66d3731"/>
+  </ds:schemaRefs>
+</ds:datastoreItem>
+</file>
+
+<file path=customXml/itemProps2.xml><?xml version="1.0" encoding="utf-8"?>
 <ds:datastoreItem xmlns:ds="http://schemas.openxmlformats.org/officeDocument/2006/customXml" ds:itemID="{2585C702-9C5E-48D9-AF01-1065EA271571}">
   <ds:schemaRefs>
     <ds:schemaRef ds:uri="http://schemas.microsoft.com/office/2006/metadata/contentType"/>
@@ -7584,17 +7559,6 @@
 </ds:datastoreItem>
 </file>
 
-<file path=customXml/itemProps2.xml><?xml version="1.0" encoding="utf-8"?>
-<ds:datastoreItem xmlns:ds="http://schemas.openxmlformats.org/officeDocument/2006/customXml" ds:itemID="{97EDF12C-1D89-4622-9707-4012BC9FC9D4}">
-  <ds:schemaRefs>
-    <ds:schemaRef ds:uri="http://schemas.microsoft.com/office/2006/metadata/properties"/>
-    <ds:schemaRef ds:uri="http://schemas.microsoft.com/office/infopath/2007/PartnerControls"/>
-    <ds:schemaRef ds:uri="bd9f7b81-fce9-4f5e-8ca2-b74234fba64d"/>
-    <ds:schemaRef ds:uri="201905e2-e348-4925-9bf9-859ff66d3731"/>
-  </ds:schemaRefs>
-</ds:datastoreItem>
-</file>
-
 <file path=customXml/itemProps3.xml><?xml version="1.0" encoding="utf-8"?>
 <ds:datastoreItem xmlns:ds="http://schemas.openxmlformats.org/officeDocument/2006/customXml" ds:itemID="{F0203754-CA08-43A1-954C-A98F4DFC86E9}">
   <ds:schemaRefs>

</xml_diff>